<commit_message>
Modifications to Part B docs
A few comments and changes in both, though not much needed to be done :D
</commit_message>
<xml_diff>
--- a/Part_B_Cutdown.docx
+++ b/Part_B_Cutdown.docx
@@ -1,9 +1,10 @@
 
 <file path=word/document.xml><?xml version="1.0" encoding="utf-8"?>
-<w:document xmlns:ve="http://schemas.openxmlformats.org/markup-compatibility/2006" xmlns:o="urn:schemas-microsoft-com:office:office" xmlns:r="http://schemas.openxmlformats.org/officeDocument/2006/relationships" xmlns:m="http://schemas.openxmlformats.org/officeDocument/2006/math" xmlns:v="urn:schemas-microsoft-com:vml" xmlns:wp="http://schemas.openxmlformats.org/drawingml/2006/wordprocessingDrawing" xmlns:w10="urn:schemas-microsoft-com:office:word" xmlns:w="http://schemas.openxmlformats.org/wordprocessingml/2006/main" xmlns:wne="http://schemas.microsoft.com/office/word/2006/wordml">
+<w:document xmlns:wpc="http://schemas.microsoft.com/office/word/2010/wordprocessingCanvas" xmlns:mo="http://schemas.microsoft.com/office/mac/office/2008/main" xmlns:mc="http://schemas.openxmlformats.org/markup-compatibility/2006" xmlns:mv="urn:schemas-microsoft-com:mac:vml" xmlns:o="urn:schemas-microsoft-com:office:office" xmlns:r="http://schemas.openxmlformats.org/officeDocument/2006/relationships" xmlns:m="http://schemas.openxmlformats.org/officeDocument/2006/math" xmlns:v="urn:schemas-microsoft-com:vml" xmlns:wp14="http://schemas.microsoft.com/office/word/2010/wordprocessingDrawing" xmlns:wp="http://schemas.openxmlformats.org/drawingml/2006/wordprocessingDrawing" xmlns:w10="urn:schemas-microsoft-com:office:word" xmlns:w="http://schemas.openxmlformats.org/wordprocessingml/2006/main" xmlns:w14="http://schemas.microsoft.com/office/word/2010/wordml" xmlns:w15="http://schemas.microsoft.com/office/word/2012/wordml" xmlns:wpg="http://schemas.microsoft.com/office/word/2010/wordprocessingGroup" xmlns:wpi="http://schemas.microsoft.com/office/word/2010/wordprocessingInk" xmlns:wne="http://schemas.microsoft.com/office/word/2006/wordml" xmlns:wps="http://schemas.microsoft.com/office/word/2010/wordprocessingShape" mc:Ignorable="w14 w15 wp14">
   <w:body>
     <w:p>
       <w:pPr>
+        <w:pStyle w:val="Heading2"/>
         <w:rPr>
           <w:lang w:val="en-AU"/>
         </w:rPr>
@@ -91,44 +92,7 @@
         <w:rPr>
           <w:lang w:val="en-AU"/>
         </w:rPr>
-        <w:t>It should not</w:t>
-      </w:r>
-      <w:r>
-        <w:rPr>
-          <w:lang w:val="en-AU"/>
-        </w:rPr>
-        <w:t xml:space="preserve"> be</w:t>
-      </w:r>
-      <w:r>
-        <w:rPr>
-          <w:lang w:val="en-AU"/>
-        </w:rPr>
-        <w:t xml:space="preserve"> possible to</w:t>
-      </w:r>
-      <w:r>
-        <w:rPr>
-          <w:lang w:val="en-AU"/>
-        </w:rPr>
-        <w:t xml:space="preserve"> </w:t>
-      </w:r>
-      <w:r>
-        <w:rPr>
-          <w:lang w:val="en-AU"/>
-        </w:rPr>
-        <w:t>discern the password from the hash code</w:t>
-      </w:r>
-      <w:r>
-        <w:rPr>
-          <w:rStyle w:val="FootnoteReference"/>
-          <w:lang w:val="en-AU"/>
-        </w:rPr>
-        <w:footnoteReference w:id="2"/>
-      </w:r>
-      <w:r>
-        <w:rPr>
-          <w:lang w:val="en-AU"/>
-        </w:rPr>
-        <w:t>.</w:t>
+        <w:t>It should not be possible to discern the password from the hash code.</w:t>
       </w:r>
     </w:p>
     <w:p>
@@ -146,56 +110,67 @@
         <w:rPr>
           <w:lang w:val="en-AU"/>
         </w:rPr>
-        <w:t xml:space="preserve">Slow: </w:t>
-      </w:r>
-      <w:r>
-        <w:rPr>
-          <w:lang w:val="en-AU"/>
-        </w:rPr>
-        <w:t>It is possible</w:t>
-      </w:r>
-      <w:r>
-        <w:rPr>
-          <w:lang w:val="en-AU"/>
-        </w:rPr>
-        <w:t xml:space="preserve"> determin</w:t>
-      </w:r>
-      <w:r>
-        <w:rPr>
-          <w:lang w:val="en-AU"/>
-        </w:rPr>
-        <w:t>e an accepted password through</w:t>
-      </w:r>
-      <w:r>
-        <w:rPr>
-          <w:lang w:val="en-AU"/>
-        </w:rPr>
-        <w:t xml:space="preserve"> brute-force</w:t>
+        <w:t>Slow:</w:t>
+      </w:r>
+      <w:r>
+        <w:rPr>
+          <w:lang w:val="en-AU"/>
+        </w:rPr>
+        <w:t xml:space="preserve"> </w:t>
+      </w:r>
+      <w:r>
+        <w:rPr>
+          <w:lang w:val="en-AU"/>
+        </w:rPr>
+        <w:t>It is possible to determine an accepted password through brute-force</w:t>
       </w:r>
       <w:r>
         <w:rPr>
           <w:rStyle w:val="FootnoteReference"/>
           <w:lang w:val="en-AU"/>
         </w:rPr>
+        <w:footnoteReference w:id="2"/>
+      </w:r>
+      <w:r>
+        <w:rPr>
+          <w:lang w:val="en-AU"/>
+        </w:rPr>
+        <w:t>. Furthermore, the attacker only needs a valid password, irrespective of its user. Hence, hash functions must be slow, to slow down such attacks</w:t>
+      </w:r>
+      <w:r>
+        <w:rPr>
+          <w:rStyle w:val="FootnoteReference"/>
+          <w:lang w:val="en-AU"/>
+        </w:rPr>
         <w:footnoteReference w:id="3"/>
       </w:r>
       <w:r>
         <w:rPr>
           <w:lang w:val="en-AU"/>
         </w:rPr>
-        <w:t xml:space="preserve">. </w:t>
-      </w:r>
-      <w:r>
-        <w:rPr>
-          <w:lang w:val="en-AU"/>
-        </w:rPr>
-        <w:t xml:space="preserve">Furthermore, the attacker only needs a valid password, irrespective of </w:t>
-      </w:r>
-      <w:r>
-        <w:rPr>
-          <w:lang w:val="en-AU"/>
-        </w:rPr>
-        <w:t>its user</w:t>
+        <w:t>.</w:t>
+      </w:r>
+    </w:p>
+    <w:p>
+      <w:pPr>
+        <w:pStyle w:val="Heading2"/>
+        <w:rPr>
+          <w:lang w:val="en-AU"/>
+        </w:rPr>
+      </w:pPr>
+      <w:proofErr w:type="spellStart"/>
+      <w:r>
+        <w:rPr>
+          <w:lang w:val="en-AU"/>
+        </w:rPr>
+        <w:t>sdbm</w:t>
+      </w:r>
+      <w:proofErr w:type="spellEnd"/>
+      <w:r>
+        <w:rPr>
+          <w:lang w:val="en-AU"/>
+        </w:rPr>
+        <w:t xml:space="preserve"> Hash Function (derived from C code)</w:t>
       </w:r>
       <w:r>
         <w:rPr>
@@ -208,75 +183,12 @@
         <w:rPr>
           <w:lang w:val="en-AU"/>
         </w:rPr>
-        <w:t>.</w:t>
-      </w:r>
-      <w:r>
-        <w:rPr>
-          <w:lang w:val="en-AU"/>
-        </w:rPr>
         <w:t xml:space="preserve"> </w:t>
       </w:r>
       <w:r>
         <w:rPr>
           <w:lang w:val="en-AU"/>
         </w:rPr>
-        <w:t xml:space="preserve">Hence, </w:t>
-      </w:r>
-      <w:r>
-        <w:rPr>
-          <w:lang w:val="en-AU"/>
-        </w:rPr>
-        <w:t xml:space="preserve">hash functions must be slow, </w:t>
-      </w:r>
-      <w:r>
-        <w:rPr>
-          <w:lang w:val="en-AU"/>
-        </w:rPr>
-        <w:t xml:space="preserve">to </w:t>
-      </w:r>
-      <w:r>
-        <w:rPr>
-          <w:lang w:val="en-AU"/>
-        </w:rPr>
-        <w:t>slow down such attack</w:t>
-      </w:r>
-      <w:r>
-        <w:rPr>
-          <w:rStyle w:val="FootnoteReference"/>
-          <w:lang w:val="en-AU"/>
-        </w:rPr>
-        <w:footnoteReference w:id="5"/>
-      </w:r>
-      <w:r>
-        <w:rPr>
-          <w:lang w:val="en-AU"/>
-        </w:rPr>
-        <w:t>.</w:t>
-      </w:r>
-    </w:p>
-    <w:p>
-      <w:pPr>
-        <w:rPr>
-          <w:lang w:val="en-AU"/>
-        </w:rPr>
-      </w:pPr>
-      <w:r>
-        <w:rPr>
-          <w:lang w:val="en-AU"/>
-        </w:rPr>
-        <w:t>sdbm Hash Function (derived from C code)</w:t>
-      </w:r>
-      <w:r>
-        <w:rPr>
-          <w:rStyle w:val="FootnoteReference"/>
-          <w:lang w:val="en-AU"/>
-        </w:rPr>
-        <w:footnoteReference w:id="6"/>
-      </w:r>
-      <w:r>
-        <w:rPr>
-          <w:lang w:val="en-AU"/>
-        </w:rPr>
         <w:t>:</w:t>
       </w:r>
     </w:p>
@@ -284,29 +196,43 @@
       <w:pPr>
         <w:pStyle w:val="NoSpacing"/>
         <w:rPr>
-          <w:rFonts w:cs="Courier New"/>
-          <w:lang w:val="en-AU"/>
-        </w:rPr>
-      </w:pPr>
-      <w:r>
-        <w:rPr>
-          <w:rFonts w:cs="Courier New"/>
-          <w:lang w:val="en-AU"/>
-        </w:rPr>
-        <w:t>BEGIN sdbm</w:t>
-      </w:r>
+          <w:rFonts w:ascii="Courier New" w:hAnsi="Courier New" w:cs="Courier New"/>
+          <w:sz w:val="18"/>
+          <w:lang w:val="en-AU"/>
+        </w:rPr>
+      </w:pPr>
+      <w:r>
+        <w:rPr>
+          <w:rFonts w:ascii="Courier New" w:hAnsi="Courier New" w:cs="Courier New"/>
+          <w:sz w:val="18"/>
+          <w:lang w:val="en-AU"/>
+        </w:rPr>
+        <w:t xml:space="preserve">BEGIN </w:t>
+      </w:r>
+      <w:proofErr w:type="spellStart"/>
+      <w:r>
+        <w:rPr>
+          <w:rFonts w:ascii="Courier New" w:hAnsi="Courier New" w:cs="Courier New"/>
+          <w:sz w:val="18"/>
+          <w:lang w:val="en-AU"/>
+        </w:rPr>
+        <w:t>sdbm</w:t>
+      </w:r>
+      <w:proofErr w:type="spellEnd"/>
     </w:p>
     <w:p>
       <w:pPr>
         <w:pStyle w:val="NoSpacing"/>
         <w:rPr>
-          <w:rFonts w:cs="Courier New"/>
-          <w:lang w:val="en-AU"/>
-        </w:rPr>
-      </w:pPr>
-      <w:r>
-        <w:rPr>
-          <w:rFonts w:cs="Courier New"/>
+          <w:rFonts w:ascii="Courier New" w:hAnsi="Courier New" w:cs="Courier New"/>
+          <w:sz w:val="18"/>
+          <w:lang w:val="en-AU"/>
+        </w:rPr>
+      </w:pPr>
+      <w:r>
+        <w:rPr>
+          <w:rFonts w:ascii="Courier New" w:hAnsi="Courier New" w:cs="Courier New"/>
+          <w:sz w:val="18"/>
           <w:lang w:val="en-AU"/>
         </w:rPr>
         <w:tab/>
@@ -317,59 +243,77 @@
       <w:pPr>
         <w:pStyle w:val="NoSpacing"/>
         <w:rPr>
-          <w:rFonts w:cs="Courier New"/>
-          <w:lang w:val="en-AU"/>
-        </w:rPr>
-      </w:pPr>
-      <w:r>
-        <w:rPr>
-          <w:rFonts w:cs="Courier New"/>
+          <w:rFonts w:ascii="Courier New" w:hAnsi="Courier New" w:cs="Courier New"/>
+          <w:sz w:val="18"/>
+          <w:lang w:val="en-AU"/>
+        </w:rPr>
+      </w:pPr>
+      <w:r>
+        <w:rPr>
+          <w:rFonts w:ascii="Courier New" w:hAnsi="Courier New" w:cs="Courier New"/>
+          <w:sz w:val="18"/>
           <w:lang w:val="en-AU"/>
         </w:rPr>
         <w:tab/>
-        <w:t>FOR char IN str</w:t>
-      </w:r>
+        <w:t xml:space="preserve">FOR char IN </w:t>
+      </w:r>
+      <w:proofErr w:type="spellStart"/>
+      <w:r>
+        <w:rPr>
+          <w:rFonts w:ascii="Courier New" w:hAnsi="Courier New" w:cs="Courier New"/>
+          <w:sz w:val="18"/>
+          <w:lang w:val="en-AU"/>
+        </w:rPr>
+        <w:t>str</w:t>
+      </w:r>
+      <w:proofErr w:type="spellEnd"/>
     </w:p>
     <w:p>
       <w:pPr>
         <w:pStyle w:val="NoSpacing"/>
         <w:ind w:left="720" w:firstLine="720"/>
         <w:rPr>
-          <w:rFonts w:cs="Courier New"/>
-          <w:lang w:val="en-AU"/>
-        </w:rPr>
-      </w:pPr>
-      <w:r>
-        <w:rPr>
-          <w:rFonts w:cs="Courier New"/>
+          <w:rFonts w:ascii="Courier New" w:hAnsi="Courier New" w:cs="Courier New"/>
+          <w:sz w:val="18"/>
+          <w:lang w:val="en-AU"/>
+        </w:rPr>
+      </w:pPr>
+      <w:r>
+        <w:rPr>
+          <w:rFonts w:ascii="Courier New" w:hAnsi="Courier New" w:cs="Courier New"/>
+          <w:sz w:val="18"/>
           <w:lang w:val="en-AU"/>
         </w:rPr>
         <w:t xml:space="preserve">hash = char + </w:t>
       </w:r>
       <w:r>
         <w:rPr>
-          <w:rFonts w:cs="Courier New"/>
+          <w:rFonts w:ascii="Courier New" w:hAnsi="Courier New" w:cs="Courier New"/>
+          <w:sz w:val="18"/>
           <w:lang w:val="en-AU"/>
         </w:rPr>
         <w:t>(LEFTSHIFT hash by 6)</w:t>
       </w:r>
       <w:r>
         <w:rPr>
-          <w:rFonts w:cs="Courier New"/>
+          <w:rFonts w:ascii="Courier New" w:hAnsi="Courier New" w:cs="Courier New"/>
+          <w:sz w:val="18"/>
           <w:lang w:val="en-AU"/>
         </w:rPr>
         <w:t xml:space="preserve"> + </w:t>
       </w:r>
       <w:r>
         <w:rPr>
-          <w:rFonts w:cs="Courier New"/>
+          <w:rFonts w:ascii="Courier New" w:hAnsi="Courier New" w:cs="Courier New"/>
+          <w:sz w:val="18"/>
           <w:lang w:val="en-AU"/>
         </w:rPr>
         <w:t>(LEFTSHIFT hash by 16)</w:t>
       </w:r>
       <w:r>
         <w:rPr>
-          <w:rFonts w:cs="Courier New"/>
+          <w:rFonts w:ascii="Courier New" w:hAnsi="Courier New" w:cs="Courier New"/>
+          <w:sz w:val="18"/>
           <w:lang w:val="en-AU"/>
         </w:rPr>
         <w:t xml:space="preserve"> - hash</w:t>
@@ -379,13 +323,15 @@
       <w:pPr>
         <w:pStyle w:val="NoSpacing"/>
         <w:rPr>
-          <w:rFonts w:cs="Courier New"/>
-          <w:lang w:val="en-AU"/>
-        </w:rPr>
-      </w:pPr>
-      <w:r>
-        <w:rPr>
-          <w:rFonts w:cs="Courier New"/>
+          <w:rFonts w:ascii="Courier New" w:hAnsi="Courier New" w:cs="Courier New"/>
+          <w:sz w:val="18"/>
+          <w:lang w:val="en-AU"/>
+        </w:rPr>
+      </w:pPr>
+      <w:r>
+        <w:rPr>
+          <w:rFonts w:ascii="Courier New" w:hAnsi="Courier New" w:cs="Courier New"/>
+          <w:sz w:val="18"/>
           <w:lang w:val="en-AU"/>
         </w:rPr>
         <w:tab/>
@@ -396,13 +342,15 @@
       <w:pPr>
         <w:pStyle w:val="NoSpacing"/>
         <w:rPr>
-          <w:rFonts w:cs="Courier New"/>
-          <w:lang w:val="en-AU"/>
-        </w:rPr>
-      </w:pPr>
-      <w:r>
-        <w:rPr>
-          <w:rFonts w:cs="Courier New"/>
+          <w:rFonts w:ascii="Courier New" w:hAnsi="Courier New" w:cs="Courier New"/>
+          <w:sz w:val="18"/>
+          <w:lang w:val="en-AU"/>
+        </w:rPr>
+      </w:pPr>
+      <w:r>
+        <w:rPr>
+          <w:rFonts w:ascii="Courier New" w:hAnsi="Courier New" w:cs="Courier New"/>
+          <w:sz w:val="18"/>
           <w:lang w:val="en-AU"/>
         </w:rPr>
         <w:tab/>
@@ -413,17 +361,29 @@
       <w:pPr>
         <w:pStyle w:val="NoSpacing"/>
         <w:rPr>
-          <w:rFonts w:cs="Courier New"/>
-          <w:lang w:val="en-AU"/>
-        </w:rPr>
-      </w:pPr>
-      <w:r>
-        <w:rPr>
-          <w:rFonts w:cs="Courier New"/>
-          <w:lang w:val="en-AU"/>
-        </w:rPr>
-        <w:t>END sdbm</w:t>
-      </w:r>
+          <w:rFonts w:ascii="Courier New" w:hAnsi="Courier New" w:cs="Courier New"/>
+          <w:sz w:val="18"/>
+          <w:lang w:val="en-AU"/>
+        </w:rPr>
+      </w:pPr>
+      <w:r>
+        <w:rPr>
+          <w:rFonts w:ascii="Courier New" w:hAnsi="Courier New" w:cs="Courier New"/>
+          <w:sz w:val="18"/>
+          <w:lang w:val="en-AU"/>
+        </w:rPr>
+        <w:t xml:space="preserve">END </w:t>
+      </w:r>
+      <w:proofErr w:type="spellStart"/>
+      <w:r>
+        <w:rPr>
+          <w:rFonts w:ascii="Courier New" w:hAnsi="Courier New" w:cs="Courier New"/>
+          <w:sz w:val="18"/>
+          <w:lang w:val="en-AU"/>
+        </w:rPr>
+        <w:t>sdbm</w:t>
+      </w:r>
+      <w:proofErr w:type="spellEnd"/>
     </w:p>
     <w:p>
       <w:pPr>
@@ -486,19 +446,13 @@
         <w:rPr>
           <w:lang w:val="en-AU"/>
         </w:rPr>
-        <w:t xml:space="preserve">as otherwise, </w:t>
-      </w:r>
-      <w:r>
-        <w:rPr>
-          <w:lang w:val="en-AU"/>
-        </w:rPr>
-        <w:t>the</w:t>
-      </w:r>
-      <w:r>
-        <w:rPr>
-          <w:lang w:val="en-AU"/>
-        </w:rPr>
-        <w:t xml:space="preserve"> bit</w:t>
+        <w:t>as otherwise</w:t>
+      </w:r>
+      <w:r>
+        <w:rPr>
+          <w:lang w:val="en-AU"/>
+        </w:rPr>
+        <w:t>, the bit</w:t>
       </w:r>
       <w:r>
         <w:rPr>
@@ -516,7 +470,19 @@
         <w:rPr>
           <w:lang w:val="en-AU"/>
         </w:rPr>
-        <w:t>may result in a negative value that would have to be accounted for, which would complicate the logic significantly</w:t>
+        <w:t xml:space="preserve">may </w:t>
+      </w:r>
+      <w:r>
+        <w:rPr>
+          <w:lang w:val="en-AU"/>
+        </w:rPr>
+        <w:t>result in a negative value that would have to be accounted for, which would complicate the logic</w:t>
+      </w:r>
+      <w:r>
+        <w:rPr>
+          <w:lang w:val="en-AU"/>
+        </w:rPr>
+        <w:t xml:space="preserve"> significantly</w:t>
       </w:r>
       <w:r>
         <w:rPr>
@@ -553,7 +519,15 @@
         <w:rPr>
           <w:lang w:val="en-AU"/>
         </w:rPr>
-        <w:t xml:space="preserve">. This ensures the order of the characters affects the output code. </w:t>
+        <w:t>. This ensures the order of the char</w:t>
+      </w:r>
+      <w:bookmarkStart w:id="0" w:name="_GoBack"/>
+      <w:bookmarkEnd w:id="0"/>
+      <w:r>
+        <w:rPr>
+          <w:lang w:val="en-AU"/>
+        </w:rPr>
+        <w:t xml:space="preserve">acters affects the output code. </w:t>
       </w:r>
     </w:p>
     <w:sectPr>
@@ -567,7 +541,7 @@
 </file>
 
 <file path=word/endnotes.xml><?xml version="1.0" encoding="utf-8"?>
-<w:endnotes xmlns:ve="http://schemas.openxmlformats.org/markup-compatibility/2006" xmlns:o="urn:schemas-microsoft-com:office:office" xmlns:r="http://schemas.openxmlformats.org/officeDocument/2006/relationships" xmlns:m="http://schemas.openxmlformats.org/officeDocument/2006/math" xmlns:v="urn:schemas-microsoft-com:vml" xmlns:wp="http://schemas.openxmlformats.org/drawingml/2006/wordprocessingDrawing" xmlns:w10="urn:schemas-microsoft-com:office:word" xmlns:w="http://schemas.openxmlformats.org/wordprocessingml/2006/main" xmlns:wne="http://schemas.microsoft.com/office/word/2006/wordml">
+<w:endnotes xmlns:wpc="http://schemas.microsoft.com/office/word/2010/wordprocessingCanvas" xmlns:mo="http://schemas.microsoft.com/office/mac/office/2008/main" xmlns:mc="http://schemas.openxmlformats.org/markup-compatibility/2006" xmlns:mv="urn:schemas-microsoft-com:mac:vml" xmlns:o="urn:schemas-microsoft-com:office:office" xmlns:r="http://schemas.openxmlformats.org/officeDocument/2006/relationships" xmlns:m="http://schemas.openxmlformats.org/officeDocument/2006/math" xmlns:v="urn:schemas-microsoft-com:vml" xmlns:wp14="http://schemas.microsoft.com/office/word/2010/wordprocessingDrawing" xmlns:wp="http://schemas.openxmlformats.org/drawingml/2006/wordprocessingDrawing" xmlns:w10="urn:schemas-microsoft-com:office:word" xmlns:w="http://schemas.openxmlformats.org/wordprocessingml/2006/main" xmlns:w14="http://schemas.microsoft.com/office/word/2010/wordml" xmlns:w15="http://schemas.microsoft.com/office/word/2012/wordml" xmlns:wpg="http://schemas.microsoft.com/office/word/2010/wordprocessingGroup" xmlns:wpi="http://schemas.microsoft.com/office/word/2010/wordprocessingInk" xmlns:wne="http://schemas.microsoft.com/office/word/2006/wordml" xmlns:wps="http://schemas.microsoft.com/office/word/2010/wordprocessingShape" mc:Ignorable="w14 w15 wp14">
   <w:endnote w:type="separator" w:id="-1">
     <w:p>
       <w:pPr>
@@ -592,7 +566,7 @@
 </file>
 
 <file path=word/footnotes.xml><?xml version="1.0" encoding="utf-8"?>
-<w:footnotes xmlns:ve="http://schemas.openxmlformats.org/markup-compatibility/2006" xmlns:o="urn:schemas-microsoft-com:office:office" xmlns:r="http://schemas.openxmlformats.org/officeDocument/2006/relationships" xmlns:m="http://schemas.openxmlformats.org/officeDocument/2006/math" xmlns:v="urn:schemas-microsoft-com:vml" xmlns:wp="http://schemas.openxmlformats.org/drawingml/2006/wordprocessingDrawing" xmlns:w10="urn:schemas-microsoft-com:office:word" xmlns:w="http://schemas.openxmlformats.org/wordprocessingml/2006/main" xmlns:wne="http://schemas.microsoft.com/office/word/2006/wordml">
+<w:footnotes xmlns:wpc="http://schemas.microsoft.com/office/word/2010/wordprocessingCanvas" xmlns:mo="http://schemas.microsoft.com/office/mac/office/2008/main" xmlns:mc="http://schemas.openxmlformats.org/markup-compatibility/2006" xmlns:mv="urn:schemas-microsoft-com:mac:vml" xmlns:o="urn:schemas-microsoft-com:office:office" xmlns:r="http://schemas.openxmlformats.org/officeDocument/2006/relationships" xmlns:m="http://schemas.openxmlformats.org/officeDocument/2006/math" xmlns:v="urn:schemas-microsoft-com:vml" xmlns:wp14="http://schemas.microsoft.com/office/word/2010/wordprocessingDrawing" xmlns:wp="http://schemas.openxmlformats.org/drawingml/2006/wordprocessingDrawing" xmlns:w10="urn:schemas-microsoft-com:office:word" xmlns:w="http://schemas.openxmlformats.org/wordprocessingml/2006/main" xmlns:w14="http://schemas.microsoft.com/office/word/2010/wordml" xmlns:w15="http://schemas.microsoft.com/office/word/2012/wordml" xmlns:wpg="http://schemas.microsoft.com/office/word/2010/wordprocessingGroup" xmlns:wpi="http://schemas.microsoft.com/office/word/2010/wordprocessingInk" xmlns:wne="http://schemas.microsoft.com/office/word/2006/wordml" xmlns:wps="http://schemas.microsoft.com/office/word/2010/wordprocessingShape" mc:Ignorable="w14 w15 wp14">
   <w:footnote w:type="separator" w:id="-1">
     <w:p>
       <w:pPr>
@@ -636,6 +610,9 @@
     <w:p>
       <w:pPr>
         <w:pStyle w:val="FootnoteText"/>
+        <w:rPr>
+          <w:lang w:val="en-AU"/>
+        </w:rPr>
       </w:pPr>
       <w:r>
         <w:rPr>
@@ -646,27 +623,36 @@
       <w:r>
         <w:t xml:space="preserve"> </w:t>
       </w:r>
-      <w:r>
-        <w:t xml:space="preserve">Menezes, A. J., and Paul C. Oorschot. </w:t>
+      <w:proofErr w:type="spellStart"/>
+      <w:r>
+        <w:t>Halderman</w:t>
+      </w:r>
+      <w:proofErr w:type="spellEnd"/>
+      <w:r>
+        <w:t xml:space="preserve">, J., Waters, B., and </w:t>
+      </w:r>
+      <w:proofErr w:type="spellStart"/>
+      <w:r>
+        <w:t>Felten</w:t>
+      </w:r>
+      <w:proofErr w:type="spellEnd"/>
+      <w:r>
+        <w:t xml:space="preserve">, E. </w:t>
       </w:r>
       <w:r>
         <w:rPr>
           <w:i/>
-          <w:iCs/>
-        </w:rPr>
-        <w:t>Handbook of Applied Cryptography</w:t>
-      </w:r>
-      <w:r>
-        <w:t xml:space="preserve">. </w:t>
-      </w:r>
-      <w:r>
-        <w:t>(</w:t>
-      </w:r>
-      <w:r>
-        <w:t>Boca Raton: CRC Press, 1997</w:t>
-      </w:r>
-      <w:r>
-        <w:t>)</w:t>
+        </w:rPr>
+        <w:t>A Convenient Method for Securely Managing Passwords</w:t>
+      </w:r>
+      <w:r>
+        <w:t xml:space="preserve"> (Chiba: International World Wide Web C</w:t>
+      </w:r>
+      <w:r>
+        <w:t>o</w:t>
+      </w:r>
+      <w:r>
+        <w:t>nference Committee, 2005)</w:t>
       </w:r>
     </w:p>
   </w:footnote>
@@ -687,8 +673,21 @@
       <w:r>
         <w:t xml:space="preserve"> </w:t>
       </w:r>
-      <w:r>
-        <w:t xml:space="preserve">Halderman, J., Waters, B., and Felten, E. </w:t>
+      <w:proofErr w:type="spellStart"/>
+      <w:r>
+        <w:t>Halderman</w:t>
+      </w:r>
+      <w:proofErr w:type="spellEnd"/>
+      <w:r>
+        <w:t xml:space="preserve">, J., Waters, B., and </w:t>
+      </w:r>
+      <w:proofErr w:type="spellStart"/>
+      <w:r>
+        <w:t>Felten</w:t>
+      </w:r>
+      <w:proofErr w:type="spellEnd"/>
+      <w:r>
+        <w:t xml:space="preserve">, E. </w:t>
       </w:r>
       <w:r>
         <w:rPr>
@@ -708,68 +707,6 @@
     </w:p>
   </w:footnote>
   <w:footnote w:id="4">
-    <w:p>
-      <w:pPr>
-        <w:pStyle w:val="FootnoteText"/>
-      </w:pPr>
-      <w:r>
-        <w:rPr>
-          <w:rStyle w:val="FootnoteReference"/>
-        </w:rPr>
-        <w:footnoteRef/>
-      </w:r>
-      <w:r>
-        <w:t xml:space="preserve"> Stallings, W., and Brown, L. </w:t>
-      </w:r>
-      <w:r>
-        <w:rPr>
-          <w:i/>
-        </w:rPr>
-        <w:t xml:space="preserve">Computer Security Principles and Practice </w:t>
-      </w:r>
-      <w:r>
-        <w:t>(Essex: Pearson Education, 2015)</w:t>
-      </w:r>
-    </w:p>
-  </w:footnote>
-  <w:footnote w:id="5">
-    <w:p>
-      <w:pPr>
-        <w:pStyle w:val="FootnoteText"/>
-        <w:rPr>
-          <w:lang w:val="en-AU"/>
-        </w:rPr>
-      </w:pPr>
-      <w:r>
-        <w:rPr>
-          <w:rStyle w:val="FootnoteReference"/>
-        </w:rPr>
-        <w:footnoteRef/>
-      </w:r>
-      <w:r>
-        <w:t xml:space="preserve"> </w:t>
-      </w:r>
-      <w:r>
-        <w:t xml:space="preserve">Halderman, J., Waters, B., and Felten, E. </w:t>
-      </w:r>
-      <w:r>
-        <w:rPr>
-          <w:i/>
-        </w:rPr>
-        <w:t>A Convenient Method for Securely Managing Passwords</w:t>
-      </w:r>
-      <w:r>
-        <w:t xml:space="preserve"> (Chiba: International World Wide Web C</w:t>
-      </w:r>
-      <w:r>
-        <w:t>o</w:t>
-      </w:r>
-      <w:r>
-        <w:t>nference Committee, 2005)</w:t>
-      </w:r>
-    </w:p>
-  </w:footnote>
-  <w:footnote w:id="6">
     <w:p>
       <w:pPr>
         <w:pStyle w:val="FootnoteText"/>
@@ -804,7 +741,7 @@
 </file>
 
 <file path=word/numbering.xml><?xml version="1.0" encoding="utf-8"?>
-<w:numbering xmlns:ve="http://schemas.openxmlformats.org/markup-compatibility/2006" xmlns:o="urn:schemas-microsoft-com:office:office" xmlns:r="http://schemas.openxmlformats.org/officeDocument/2006/relationships" xmlns:m="http://schemas.openxmlformats.org/officeDocument/2006/math" xmlns:v="urn:schemas-microsoft-com:vml" xmlns:wp="http://schemas.openxmlformats.org/drawingml/2006/wordprocessingDrawing" xmlns:w10="urn:schemas-microsoft-com:office:word" xmlns:w="http://schemas.openxmlformats.org/wordprocessingml/2006/main" xmlns:wne="http://schemas.microsoft.com/office/word/2006/wordml">
+<w:numbering xmlns:wpc="http://schemas.microsoft.com/office/word/2010/wordprocessingCanvas" xmlns:mo="http://schemas.microsoft.com/office/mac/office/2008/main" xmlns:mc="http://schemas.openxmlformats.org/markup-compatibility/2006" xmlns:mv="urn:schemas-microsoft-com:mac:vml" xmlns:o="urn:schemas-microsoft-com:office:office" xmlns:r="http://schemas.openxmlformats.org/officeDocument/2006/relationships" xmlns:m="http://schemas.openxmlformats.org/officeDocument/2006/math" xmlns:v="urn:schemas-microsoft-com:vml" xmlns:wp14="http://schemas.microsoft.com/office/word/2010/wordprocessingDrawing" xmlns:wp="http://schemas.openxmlformats.org/drawingml/2006/wordprocessingDrawing" xmlns:w10="urn:schemas-microsoft-com:office:word" xmlns:w="http://schemas.openxmlformats.org/wordprocessingml/2006/main" xmlns:w14="http://schemas.microsoft.com/office/word/2010/wordml" xmlns:w15="http://schemas.microsoft.com/office/word/2012/wordml" xmlns:wpg="http://schemas.microsoft.com/office/word/2010/wordprocessingGroup" xmlns:wpi="http://schemas.microsoft.com/office/word/2010/wordprocessingInk" xmlns:wne="http://schemas.microsoft.com/office/word/2006/wordml" xmlns:wps="http://schemas.microsoft.com/office/word/2010/wordprocessingShape" mc:Ignorable="w14 w15 wp14">
   <w:abstractNum w:abstractNumId="0">
     <w:nsid w:val="2B010EFE"/>
     <w:multiLevelType w:val="hybridMultilevel"/>
@@ -925,7 +862,7 @@
 </file>
 
 <file path=word/styles.xml><?xml version="1.0" encoding="utf-8"?>
-<w:styles xmlns:r="http://schemas.openxmlformats.org/officeDocument/2006/relationships" xmlns:w="http://schemas.openxmlformats.org/wordprocessingml/2006/main">
+<w:styles xmlns:mc="http://schemas.openxmlformats.org/markup-compatibility/2006" xmlns:r="http://schemas.openxmlformats.org/officeDocument/2006/relationships" xmlns:w="http://schemas.openxmlformats.org/wordprocessingml/2006/main" xmlns:w14="http://schemas.microsoft.com/office/word/2010/wordml" xmlns:w15="http://schemas.microsoft.com/office/word/2012/wordml" mc:Ignorable="w14 w15">
   <w:docDefaults>
     <w:rPrDefault>
       <w:rPr>
@@ -941,144 +878,387 @@
       </w:pPr>
     </w:pPrDefault>
   </w:docDefaults>
-  <w:latentStyles w:defLockedState="0" w:defUIPriority="99" w:defSemiHidden="1" w:defUnhideWhenUsed="1" w:defQFormat="0" w:count="267">
-    <w:lsdException w:name="Normal" w:semiHidden="0" w:uiPriority="0" w:unhideWhenUsed="0" w:qFormat="1"/>
-    <w:lsdException w:name="heading 1" w:semiHidden="0" w:uiPriority="9" w:unhideWhenUsed="0" w:qFormat="1"/>
-    <w:lsdException w:name="heading 2" w:uiPriority="9" w:qFormat="1"/>
-    <w:lsdException w:name="heading 3" w:uiPriority="9" w:qFormat="1"/>
-    <w:lsdException w:name="heading 4" w:uiPriority="9" w:qFormat="1"/>
-    <w:lsdException w:name="heading 5" w:uiPriority="9" w:qFormat="1"/>
-    <w:lsdException w:name="heading 6" w:uiPriority="9" w:qFormat="1"/>
-    <w:lsdException w:name="heading 7" w:uiPriority="9" w:qFormat="1"/>
-    <w:lsdException w:name="heading 8" w:uiPriority="9" w:qFormat="1"/>
-    <w:lsdException w:name="heading 9" w:uiPriority="9" w:qFormat="1"/>
-    <w:lsdException w:name="toc 1" w:uiPriority="39"/>
-    <w:lsdException w:name="toc 2" w:uiPriority="39"/>
-    <w:lsdException w:name="toc 3" w:uiPriority="39"/>
-    <w:lsdException w:name="toc 4" w:uiPriority="39"/>
-    <w:lsdException w:name="toc 5" w:uiPriority="39"/>
-    <w:lsdException w:name="toc 6" w:uiPriority="39"/>
-    <w:lsdException w:name="toc 7" w:uiPriority="39"/>
-    <w:lsdException w:name="toc 8" w:uiPriority="39"/>
-    <w:lsdException w:name="toc 9" w:uiPriority="39"/>
-    <w:lsdException w:name="caption" w:uiPriority="35" w:qFormat="1"/>
-    <w:lsdException w:name="Title" w:semiHidden="0" w:uiPriority="10" w:unhideWhenUsed="0" w:qFormat="1"/>
-    <w:lsdException w:name="Default Paragraph Font" w:uiPriority="1"/>
-    <w:lsdException w:name="Subtitle" w:semiHidden="0" w:uiPriority="11" w:unhideWhenUsed="0" w:qFormat="1"/>
-    <w:lsdException w:name="Strong" w:semiHidden="0" w:uiPriority="22" w:unhideWhenUsed="0" w:qFormat="1"/>
-    <w:lsdException w:name="Emphasis" w:semiHidden="0" w:uiPriority="20" w:unhideWhenUsed="0" w:qFormat="1"/>
-    <w:lsdException w:name="Table Grid" w:semiHidden="0" w:uiPriority="59" w:unhideWhenUsed="0"/>
-    <w:lsdException w:name="Placeholder Text" w:unhideWhenUsed="0"/>
-    <w:lsdException w:name="No Spacing" w:semiHidden="0" w:uiPriority="1" w:unhideWhenUsed="0" w:qFormat="1"/>
-    <w:lsdException w:name="Light Shading" w:semiHidden="0" w:uiPriority="60" w:unhideWhenUsed="0"/>
-    <w:lsdException w:name="Light List" w:semiHidden="0" w:uiPriority="61" w:unhideWhenUsed="0"/>
-    <w:lsdException w:name="Light Grid" w:semiHidden="0" w:uiPriority="62" w:unhideWhenUsed="0"/>
-    <w:lsdException w:name="Medium Shading 1" w:semiHidden="0" w:uiPriority="63" w:unhideWhenUsed="0"/>
-    <w:lsdException w:name="Medium Shading 2" w:semiHidden="0" w:uiPriority="64" w:unhideWhenUsed="0"/>
-    <w:lsdException w:name="Medium List 1" w:semiHidden="0" w:uiPriority="65" w:unhideWhenUsed="0"/>
-    <w:lsdException w:name="Medium List 2" w:semiHidden="0" w:uiPriority="66" w:unhideWhenUsed="0"/>
-    <w:lsdException w:name="Medium Grid 1" w:semiHidden="0" w:uiPriority="67" w:unhideWhenUsed="0"/>
-    <w:lsdException w:name="Medium Grid 2" w:semiHidden="0" w:uiPriority="68" w:unhideWhenUsed="0"/>
-    <w:lsdException w:name="Medium Grid 3" w:semiHidden="0" w:uiPriority="69" w:unhideWhenUsed="0"/>
-    <w:lsdException w:name="Dark List" w:semiHidden="0" w:uiPriority="70" w:unhideWhenUsed="0"/>
-    <w:lsdException w:name="Colorful Shading" w:semiHidden="0" w:uiPriority="71" w:unhideWhenUsed="0"/>
-    <w:lsdException w:name="Colorful List" w:semiHidden="0" w:uiPriority="72" w:unhideWhenUsed="0"/>
-    <w:lsdException w:name="Colorful Grid" w:semiHidden="0" w:uiPriority="73" w:unhideWhenUsed="0"/>
-    <w:lsdException w:name="Light Shading Accent 1" w:semiHidden="0" w:uiPriority="60" w:unhideWhenUsed="0"/>
-    <w:lsdException w:name="Light List Accent 1" w:semiHidden="0" w:uiPriority="61" w:unhideWhenUsed="0"/>
-    <w:lsdException w:name="Light Grid Accent 1" w:semiHidden="0" w:uiPriority="62" w:unhideWhenUsed="0"/>
-    <w:lsdException w:name="Medium Shading 1 Accent 1" w:semiHidden="0" w:uiPriority="63" w:unhideWhenUsed="0"/>
-    <w:lsdException w:name="Medium Shading 2 Accent 1" w:semiHidden="0" w:uiPriority="64" w:unhideWhenUsed="0"/>
-    <w:lsdException w:name="Medium List 1 Accent 1" w:semiHidden="0" w:uiPriority="65" w:unhideWhenUsed="0"/>
-    <w:lsdException w:name="Revision" w:unhideWhenUsed="0"/>
-    <w:lsdException w:name="List Paragraph" w:semiHidden="0" w:uiPriority="34" w:unhideWhenUsed="0" w:qFormat="1"/>
-    <w:lsdException w:name="Quote" w:semiHidden="0" w:uiPriority="29" w:unhideWhenUsed="0" w:qFormat="1"/>
-    <w:lsdException w:name="Intense Quote" w:semiHidden="0" w:uiPriority="30" w:unhideWhenUsed="0" w:qFormat="1"/>
-    <w:lsdException w:name="Medium List 2 Accent 1" w:semiHidden="0" w:uiPriority="66" w:unhideWhenUsed="0"/>
-    <w:lsdException w:name="Medium Grid 1 Accent 1" w:semiHidden="0" w:uiPriority="67" w:unhideWhenUsed="0"/>
-    <w:lsdException w:name="Medium Grid 2 Accent 1" w:semiHidden="0" w:uiPriority="68" w:unhideWhenUsed="0"/>
-    <w:lsdException w:name="Medium Grid 3 Accent 1" w:semiHidden="0" w:uiPriority="69" w:unhideWhenUsed="0"/>
-    <w:lsdException w:name="Dark List Accent 1" w:semiHidden="0" w:uiPriority="70" w:unhideWhenUsed="0"/>
-    <w:lsdException w:name="Colorful Shading Accent 1" w:semiHidden="0" w:uiPriority="71" w:unhideWhenUsed="0"/>
-    <w:lsdException w:name="Colorful List Accent 1" w:semiHidden="0" w:uiPriority="72" w:unhideWhenUsed="0"/>
-    <w:lsdException w:name="Colorful Grid Accent 1" w:semiHidden="0" w:uiPriority="73" w:unhideWhenUsed="0"/>
-    <w:lsdException w:name="Light Shading Accent 2" w:semiHidden="0" w:uiPriority="60" w:unhideWhenUsed="0"/>
-    <w:lsdException w:name="Light List Accent 2" w:semiHidden="0" w:uiPriority="61" w:unhideWhenUsed="0"/>
-    <w:lsdException w:name="Light Grid Accent 2" w:semiHidden="0" w:uiPriority="62" w:unhideWhenUsed="0"/>
-    <w:lsdException w:name="Medium Shading 1 Accent 2" w:semiHidden="0" w:uiPriority="63" w:unhideWhenUsed="0"/>
-    <w:lsdException w:name="Medium Shading 2 Accent 2" w:semiHidden="0" w:uiPriority="64" w:unhideWhenUsed="0"/>
-    <w:lsdException w:name="Medium List 1 Accent 2" w:semiHidden="0" w:uiPriority="65" w:unhideWhenUsed="0"/>
-    <w:lsdException w:name="Medium List 2 Accent 2" w:semiHidden="0" w:uiPriority="66" w:unhideWhenUsed="0"/>
-    <w:lsdException w:name="Medium Grid 1 Accent 2" w:semiHidden="0" w:uiPriority="67" w:unhideWhenUsed="0"/>
-    <w:lsdException w:name="Medium Grid 2 Accent 2" w:semiHidden="0" w:uiPriority="68" w:unhideWhenUsed="0"/>
-    <w:lsdException w:name="Medium Grid 3 Accent 2" w:semiHidden="0" w:uiPriority="69" w:unhideWhenUsed="0"/>
-    <w:lsdException w:name="Dark List Accent 2" w:semiHidden="0" w:uiPriority="70" w:unhideWhenUsed="0"/>
-    <w:lsdException w:name="Colorful Shading Accent 2" w:semiHidden="0" w:uiPriority="71" w:unhideWhenUsed="0"/>
-    <w:lsdException w:name="Colorful List Accent 2" w:semiHidden="0" w:uiPriority="72" w:unhideWhenUsed="0"/>
-    <w:lsdException w:name="Colorful Grid Accent 2" w:semiHidden="0" w:uiPriority="73" w:unhideWhenUsed="0"/>
-    <w:lsdException w:name="Light Shading Accent 3" w:semiHidden="0" w:uiPriority="60" w:unhideWhenUsed="0"/>
-    <w:lsdException w:name="Light List Accent 3" w:semiHidden="0" w:uiPriority="61" w:unhideWhenUsed="0"/>
-    <w:lsdException w:name="Light Grid Accent 3" w:semiHidden="0" w:uiPriority="62" w:unhideWhenUsed="0"/>
-    <w:lsdException w:name="Medium Shading 1 Accent 3" w:semiHidden="0" w:uiPriority="63" w:unhideWhenUsed="0"/>
-    <w:lsdException w:name="Medium Shading 2 Accent 3" w:semiHidden="0" w:uiPriority="64" w:unhideWhenUsed="0"/>
-    <w:lsdException w:name="Medium List 1 Accent 3" w:semiHidden="0" w:uiPriority="65" w:unhideWhenUsed="0"/>
-    <w:lsdException w:name="Medium List 2 Accent 3" w:semiHidden="0" w:uiPriority="66" w:unhideWhenUsed="0"/>
-    <w:lsdException w:name="Medium Grid 1 Accent 3" w:semiHidden="0" w:uiPriority="67" w:unhideWhenUsed="0"/>
-    <w:lsdException w:name="Medium Grid 2 Accent 3" w:semiHidden="0" w:uiPriority="68" w:unhideWhenUsed="0"/>
-    <w:lsdException w:name="Medium Grid 3 Accent 3" w:semiHidden="0" w:uiPriority="69" w:unhideWhenUsed="0"/>
-    <w:lsdException w:name="Dark List Accent 3" w:semiHidden="0" w:uiPriority="70" w:unhideWhenUsed="0"/>
-    <w:lsdException w:name="Colorful Shading Accent 3" w:semiHidden="0" w:uiPriority="71" w:unhideWhenUsed="0"/>
-    <w:lsdException w:name="Colorful List Accent 3" w:semiHidden="0" w:uiPriority="72" w:unhideWhenUsed="0"/>
-    <w:lsdException w:name="Colorful Grid Accent 3" w:semiHidden="0" w:uiPriority="73" w:unhideWhenUsed="0"/>
-    <w:lsdException w:name="Light Shading Accent 4" w:semiHidden="0" w:uiPriority="60" w:unhideWhenUsed="0"/>
-    <w:lsdException w:name="Light List Accent 4" w:semiHidden="0" w:uiPriority="61" w:unhideWhenUsed="0"/>
-    <w:lsdException w:name="Light Grid Accent 4" w:semiHidden="0" w:uiPriority="62" w:unhideWhenUsed="0"/>
-    <w:lsdException w:name="Medium Shading 1 Accent 4" w:semiHidden="0" w:uiPriority="63" w:unhideWhenUsed="0"/>
-    <w:lsdException w:name="Medium Shading 2 Accent 4" w:semiHidden="0" w:uiPriority="64" w:unhideWhenUsed="0"/>
-    <w:lsdException w:name="Medium List 1 Accent 4" w:semiHidden="0" w:uiPriority="65" w:unhideWhenUsed="0"/>
-    <w:lsdException w:name="Medium List 2 Accent 4" w:semiHidden="0" w:uiPriority="66" w:unhideWhenUsed="0"/>
-    <w:lsdException w:name="Medium Grid 1 Accent 4" w:semiHidden="0" w:uiPriority="67" w:unhideWhenUsed="0"/>
-    <w:lsdException w:name="Medium Grid 2 Accent 4" w:semiHidden="0" w:uiPriority="68" w:unhideWhenUsed="0"/>
-    <w:lsdException w:name="Medium Grid 3 Accent 4" w:semiHidden="0" w:uiPriority="69" w:unhideWhenUsed="0"/>
-    <w:lsdException w:name="Dark List Accent 4" w:semiHidden="0" w:uiPriority="70" w:unhideWhenUsed="0"/>
-    <w:lsdException w:name="Colorful Shading Accent 4" w:semiHidden="0" w:uiPriority="71" w:unhideWhenUsed="0"/>
-    <w:lsdException w:name="Colorful List Accent 4" w:semiHidden="0" w:uiPriority="72" w:unhideWhenUsed="0"/>
-    <w:lsdException w:name="Colorful Grid Accent 4" w:semiHidden="0" w:uiPriority="73" w:unhideWhenUsed="0"/>
-    <w:lsdException w:name="Light Shading Accent 5" w:semiHidden="0" w:uiPriority="60" w:unhideWhenUsed="0"/>
-    <w:lsdException w:name="Light List Accent 5" w:semiHidden="0" w:uiPriority="61" w:unhideWhenUsed="0"/>
-    <w:lsdException w:name="Light Grid Accent 5" w:semiHidden="0" w:uiPriority="62" w:unhideWhenUsed="0"/>
-    <w:lsdException w:name="Medium Shading 1 Accent 5" w:semiHidden="0" w:uiPriority="63" w:unhideWhenUsed="0"/>
-    <w:lsdException w:name="Medium Shading 2 Accent 5" w:semiHidden="0" w:uiPriority="64" w:unhideWhenUsed="0"/>
-    <w:lsdException w:name="Medium List 1 Accent 5" w:semiHidden="0" w:uiPriority="65" w:unhideWhenUsed="0"/>
-    <w:lsdException w:name="Medium List 2 Accent 5" w:semiHidden="0" w:uiPriority="66" w:unhideWhenUsed="0"/>
-    <w:lsdException w:name="Medium Grid 1 Accent 5" w:semiHidden="0" w:uiPriority="67" w:unhideWhenUsed="0"/>
-    <w:lsdException w:name="Medium Grid 2 Accent 5" w:semiHidden="0" w:uiPriority="68" w:unhideWhenUsed="0"/>
-    <w:lsdException w:name="Medium Grid 3 Accent 5" w:semiHidden="0" w:uiPriority="69" w:unhideWhenUsed="0"/>
-    <w:lsdException w:name="Dark List Accent 5" w:semiHidden="0" w:uiPriority="70" w:unhideWhenUsed="0"/>
-    <w:lsdException w:name="Colorful Shading Accent 5" w:semiHidden="0" w:uiPriority="71" w:unhideWhenUsed="0"/>
-    <w:lsdException w:name="Colorful List Accent 5" w:semiHidden="0" w:uiPriority="72" w:unhideWhenUsed="0"/>
-    <w:lsdException w:name="Colorful Grid Accent 5" w:semiHidden="0" w:uiPriority="73" w:unhideWhenUsed="0"/>
-    <w:lsdException w:name="Light Shading Accent 6" w:semiHidden="0" w:uiPriority="60" w:unhideWhenUsed="0"/>
-    <w:lsdException w:name="Light List Accent 6" w:semiHidden="0" w:uiPriority="61" w:unhideWhenUsed="0"/>
-    <w:lsdException w:name="Light Grid Accent 6" w:semiHidden="0" w:uiPriority="62" w:unhideWhenUsed="0"/>
-    <w:lsdException w:name="Medium Shading 1 Accent 6" w:semiHidden="0" w:uiPriority="63" w:unhideWhenUsed="0"/>
-    <w:lsdException w:name="Medium Shading 2 Accent 6" w:semiHidden="0" w:uiPriority="64" w:unhideWhenUsed="0"/>
-    <w:lsdException w:name="Medium List 1 Accent 6" w:semiHidden="0" w:uiPriority="65" w:unhideWhenUsed="0"/>
-    <w:lsdException w:name="Medium List 2 Accent 6" w:semiHidden="0" w:uiPriority="66" w:unhideWhenUsed="0"/>
-    <w:lsdException w:name="Medium Grid 1 Accent 6" w:semiHidden="0" w:uiPriority="67" w:unhideWhenUsed="0"/>
-    <w:lsdException w:name="Medium Grid 2 Accent 6" w:semiHidden="0" w:uiPriority="68" w:unhideWhenUsed="0"/>
-    <w:lsdException w:name="Medium Grid 3 Accent 6" w:semiHidden="0" w:uiPriority="69" w:unhideWhenUsed="0"/>
-    <w:lsdException w:name="Dark List Accent 6" w:semiHidden="0" w:uiPriority="70" w:unhideWhenUsed="0"/>
-    <w:lsdException w:name="Colorful Shading Accent 6" w:semiHidden="0" w:uiPriority="71" w:unhideWhenUsed="0"/>
-    <w:lsdException w:name="Colorful List Accent 6" w:semiHidden="0" w:uiPriority="72" w:unhideWhenUsed="0"/>
-    <w:lsdException w:name="Colorful Grid Accent 6" w:semiHidden="0" w:uiPriority="73" w:unhideWhenUsed="0"/>
-    <w:lsdException w:name="Subtle Emphasis" w:semiHidden="0" w:uiPriority="19" w:unhideWhenUsed="0" w:qFormat="1"/>
-    <w:lsdException w:name="Intense Emphasis" w:semiHidden="0" w:uiPriority="21" w:unhideWhenUsed="0" w:qFormat="1"/>
-    <w:lsdException w:name="Subtle Reference" w:semiHidden="0" w:uiPriority="31" w:unhideWhenUsed="0" w:qFormat="1"/>
-    <w:lsdException w:name="Intense Reference" w:semiHidden="0" w:uiPriority="32" w:unhideWhenUsed="0" w:qFormat="1"/>
-    <w:lsdException w:name="Book Title" w:semiHidden="0" w:uiPriority="33" w:unhideWhenUsed="0" w:qFormat="1"/>
-    <w:lsdException w:name="Bibliography" w:uiPriority="37"/>
-    <w:lsdException w:name="TOC Heading" w:uiPriority="39" w:qFormat="1"/>
+  <w:latentStyles w:defLockedState="0" w:defUIPriority="99" w:defSemiHidden="0" w:defUnhideWhenUsed="0" w:defQFormat="0" w:count="380">
+    <w:lsdException w:name="Normal" w:uiPriority="0" w:qFormat="1"/>
+    <w:lsdException w:name="heading 1" w:uiPriority="9" w:qFormat="1"/>
+    <w:lsdException w:name="heading 2" w:semiHidden="1" w:uiPriority="9" w:unhideWhenUsed="1" w:qFormat="1"/>
+    <w:lsdException w:name="heading 3" w:semiHidden="1" w:uiPriority="9" w:unhideWhenUsed="1" w:qFormat="1"/>
+    <w:lsdException w:name="heading 4" w:semiHidden="1" w:uiPriority="9" w:unhideWhenUsed="1" w:qFormat="1"/>
+    <w:lsdException w:name="heading 5" w:semiHidden="1" w:uiPriority="9" w:unhideWhenUsed="1" w:qFormat="1"/>
+    <w:lsdException w:name="heading 6" w:semiHidden="1" w:uiPriority="9" w:unhideWhenUsed="1" w:qFormat="1"/>
+    <w:lsdException w:name="heading 7" w:semiHidden="1" w:uiPriority="9" w:unhideWhenUsed="1" w:qFormat="1"/>
+    <w:lsdException w:name="heading 8" w:semiHidden="1" w:uiPriority="9" w:unhideWhenUsed="1" w:qFormat="1"/>
+    <w:lsdException w:name="heading 9" w:semiHidden="1" w:uiPriority="9" w:unhideWhenUsed="1" w:qFormat="1"/>
+    <w:lsdException w:name="index 1" w:semiHidden="1" w:unhideWhenUsed="1"/>
+    <w:lsdException w:name="index 2" w:semiHidden="1" w:unhideWhenUsed="1"/>
+    <w:lsdException w:name="index 3" w:semiHidden="1" w:unhideWhenUsed="1"/>
+    <w:lsdException w:name="index 4" w:semiHidden="1" w:unhideWhenUsed="1"/>
+    <w:lsdException w:name="index 5" w:semiHidden="1" w:unhideWhenUsed="1"/>
+    <w:lsdException w:name="index 6" w:semiHidden="1" w:unhideWhenUsed="1"/>
+    <w:lsdException w:name="index 7" w:semiHidden="1" w:unhideWhenUsed="1"/>
+    <w:lsdException w:name="index 8" w:semiHidden="1" w:unhideWhenUsed="1"/>
+    <w:lsdException w:name="index 9" w:semiHidden="1" w:unhideWhenUsed="1"/>
+    <w:lsdException w:name="toc 1" w:semiHidden="1" w:uiPriority="39" w:unhideWhenUsed="1"/>
+    <w:lsdException w:name="toc 2" w:semiHidden="1" w:uiPriority="39" w:unhideWhenUsed="1"/>
+    <w:lsdException w:name="toc 3" w:semiHidden="1" w:uiPriority="39" w:unhideWhenUsed="1"/>
+    <w:lsdException w:name="toc 4" w:semiHidden="1" w:uiPriority="39" w:unhideWhenUsed="1"/>
+    <w:lsdException w:name="toc 5" w:semiHidden="1" w:uiPriority="39" w:unhideWhenUsed="1"/>
+    <w:lsdException w:name="toc 6" w:semiHidden="1" w:uiPriority="39" w:unhideWhenUsed="1"/>
+    <w:lsdException w:name="toc 7" w:semiHidden="1" w:uiPriority="39" w:unhideWhenUsed="1"/>
+    <w:lsdException w:name="toc 8" w:semiHidden="1" w:uiPriority="39" w:unhideWhenUsed="1"/>
+    <w:lsdException w:name="toc 9" w:semiHidden="1" w:uiPriority="39" w:unhideWhenUsed="1"/>
+    <w:lsdException w:name="Normal Indent" w:semiHidden="1" w:unhideWhenUsed="1"/>
+    <w:lsdException w:name="footnote text" w:semiHidden="1" w:unhideWhenUsed="1"/>
+    <w:lsdException w:name="annotation text" w:semiHidden="1" w:unhideWhenUsed="1"/>
+    <w:lsdException w:name="header" w:semiHidden="1" w:unhideWhenUsed="1"/>
+    <w:lsdException w:name="footer" w:semiHidden="1" w:unhideWhenUsed="1"/>
+    <w:lsdException w:name="index heading" w:semiHidden="1" w:unhideWhenUsed="1"/>
+    <w:lsdException w:name="caption" w:semiHidden="1" w:uiPriority="35" w:unhideWhenUsed="1" w:qFormat="1"/>
+    <w:lsdException w:name="table of figures" w:semiHidden="1" w:unhideWhenUsed="1"/>
+    <w:lsdException w:name="envelope address" w:semiHidden="1" w:unhideWhenUsed="1"/>
+    <w:lsdException w:name="envelope return" w:semiHidden="1" w:unhideWhenUsed="1"/>
+    <w:lsdException w:name="footnote reference" w:semiHidden="1" w:unhideWhenUsed="1"/>
+    <w:lsdException w:name="annotation reference" w:semiHidden="1" w:unhideWhenUsed="1"/>
+    <w:lsdException w:name="line number" w:semiHidden="1" w:unhideWhenUsed="1"/>
+    <w:lsdException w:name="page number" w:semiHidden="1" w:unhideWhenUsed="1"/>
+    <w:lsdException w:name="endnote reference" w:semiHidden="1" w:unhideWhenUsed="1"/>
+    <w:lsdException w:name="endnote text" w:semiHidden="1" w:unhideWhenUsed="1"/>
+    <w:lsdException w:name="table of authorities" w:semiHidden="1" w:unhideWhenUsed="1"/>
+    <w:lsdException w:name="macro" w:semiHidden="1" w:unhideWhenUsed="1"/>
+    <w:lsdException w:name="toa heading" w:semiHidden="1" w:unhideWhenUsed="1"/>
+    <w:lsdException w:name="List" w:semiHidden="1" w:unhideWhenUsed="1"/>
+    <w:lsdException w:name="List Bullet" w:semiHidden="1" w:unhideWhenUsed="1"/>
+    <w:lsdException w:name="List Number" w:semiHidden="1" w:unhideWhenUsed="1"/>
+    <w:lsdException w:name="List 2" w:semiHidden="1" w:unhideWhenUsed="1"/>
+    <w:lsdException w:name="List 3" w:semiHidden="1" w:unhideWhenUsed="1"/>
+    <w:lsdException w:name="List 4" w:semiHidden="1" w:unhideWhenUsed="1"/>
+    <w:lsdException w:name="List 5" w:semiHidden="1" w:unhideWhenUsed="1"/>
+    <w:lsdException w:name="List Bullet 2" w:semiHidden="1" w:unhideWhenUsed="1"/>
+    <w:lsdException w:name="List Bullet 3" w:semiHidden="1" w:unhideWhenUsed="1"/>
+    <w:lsdException w:name="List Bullet 4" w:semiHidden="1" w:unhideWhenUsed="1"/>
+    <w:lsdException w:name="List Bullet 5" w:semiHidden="1" w:unhideWhenUsed="1"/>
+    <w:lsdException w:name="List Number 2" w:semiHidden="1" w:unhideWhenUsed="1"/>
+    <w:lsdException w:name="List Number 3" w:semiHidden="1" w:unhideWhenUsed="1"/>
+    <w:lsdException w:name="List Number 4" w:semiHidden="1" w:unhideWhenUsed="1"/>
+    <w:lsdException w:name="List Number 5" w:semiHidden="1" w:unhideWhenUsed="1"/>
+    <w:lsdException w:name="Title" w:uiPriority="10" w:qFormat="1"/>
+    <w:lsdException w:name="Closing" w:semiHidden="1" w:unhideWhenUsed="1"/>
+    <w:lsdException w:name="Signature" w:semiHidden="1" w:unhideWhenUsed="1"/>
+    <w:lsdException w:name="Default Paragraph Font" w:semiHidden="1" w:uiPriority="1" w:unhideWhenUsed="1"/>
+    <w:lsdException w:name="Body Text" w:semiHidden="1" w:unhideWhenUsed="1"/>
+    <w:lsdException w:name="Body Text Indent" w:semiHidden="1" w:unhideWhenUsed="1"/>
+    <w:lsdException w:name="List Continue" w:semiHidden="1" w:unhideWhenUsed="1"/>
+    <w:lsdException w:name="List Continue 2" w:semiHidden="1" w:unhideWhenUsed="1"/>
+    <w:lsdException w:name="List Continue 3" w:semiHidden="1" w:unhideWhenUsed="1"/>
+    <w:lsdException w:name="List Continue 4" w:semiHidden="1" w:unhideWhenUsed="1"/>
+    <w:lsdException w:name="List Continue 5" w:semiHidden="1" w:unhideWhenUsed="1"/>
+    <w:lsdException w:name="Message Header" w:semiHidden="1" w:unhideWhenUsed="1"/>
+    <w:lsdException w:name="Subtitle" w:uiPriority="11" w:qFormat="1"/>
+    <w:lsdException w:name="Salutation" w:semiHidden="1" w:unhideWhenUsed="1"/>
+    <w:lsdException w:name="Date" w:semiHidden="1" w:unhideWhenUsed="1"/>
+    <w:lsdException w:name="Body Text First Indent" w:semiHidden="1" w:unhideWhenUsed="1"/>
+    <w:lsdException w:name="Body Text First Indent 2" w:semiHidden="1" w:unhideWhenUsed="1"/>
+    <w:lsdException w:name="Note Heading" w:semiHidden="1" w:unhideWhenUsed="1"/>
+    <w:lsdException w:name="Body Text 2" w:semiHidden="1" w:unhideWhenUsed="1"/>
+    <w:lsdException w:name="Body Text 3" w:semiHidden="1" w:unhideWhenUsed="1"/>
+    <w:lsdException w:name="Body Text Indent 2" w:semiHidden="1" w:unhideWhenUsed="1"/>
+    <w:lsdException w:name="Body Text Indent 3" w:semiHidden="1" w:unhideWhenUsed="1"/>
+    <w:lsdException w:name="Block Text" w:semiHidden="1" w:unhideWhenUsed="1"/>
+    <w:lsdException w:name="Hyperlink" w:semiHidden="1" w:unhideWhenUsed="1"/>
+    <w:lsdException w:name="FollowedHyperlink" w:semiHidden="1" w:unhideWhenUsed="1"/>
+    <w:lsdException w:name="Strong" w:uiPriority="22" w:qFormat="1"/>
+    <w:lsdException w:name="Emphasis" w:uiPriority="20" w:qFormat="1"/>
+    <w:lsdException w:name="Document Map" w:semiHidden="1" w:unhideWhenUsed="1"/>
+    <w:lsdException w:name="Plain Text" w:semiHidden="1" w:unhideWhenUsed="1"/>
+    <w:lsdException w:name="E-mail Signature" w:semiHidden="1" w:unhideWhenUsed="1"/>
+    <w:lsdException w:name="HTML Top of Form" w:semiHidden="1" w:unhideWhenUsed="1"/>
+    <w:lsdException w:name="HTML Bottom of Form" w:semiHidden="1" w:unhideWhenUsed="1"/>
+    <w:lsdException w:name="Normal (Web)" w:semiHidden="1" w:unhideWhenUsed="1"/>
+    <w:lsdException w:name="HTML Acronym" w:semiHidden="1" w:unhideWhenUsed="1"/>
+    <w:lsdException w:name="HTML Address" w:semiHidden="1" w:unhideWhenUsed="1"/>
+    <w:lsdException w:name="HTML Cite" w:semiHidden="1" w:unhideWhenUsed="1"/>
+    <w:lsdException w:name="HTML Code" w:semiHidden="1" w:unhideWhenUsed="1"/>
+    <w:lsdException w:name="HTML Definition" w:semiHidden="1" w:unhideWhenUsed="1"/>
+    <w:lsdException w:name="HTML Keyboard" w:semiHidden="1" w:unhideWhenUsed="1"/>
+    <w:lsdException w:name="HTML Preformatted" w:semiHidden="1" w:unhideWhenUsed="1"/>
+    <w:lsdException w:name="HTML Sample" w:semiHidden="1" w:unhideWhenUsed="1"/>
+    <w:lsdException w:name="HTML Typewriter" w:semiHidden="1" w:unhideWhenUsed="1"/>
+    <w:lsdException w:name="HTML Variable" w:semiHidden="1" w:unhideWhenUsed="1"/>
+    <w:lsdException w:name="Normal Table" w:semiHidden="1" w:unhideWhenUsed="1"/>
+    <w:lsdException w:name="annotation subject" w:semiHidden="1" w:unhideWhenUsed="1"/>
+    <w:lsdException w:name="No List" w:semiHidden="1" w:unhideWhenUsed="1"/>
+    <w:lsdException w:name="Outline List 1" w:semiHidden="1" w:unhideWhenUsed="1"/>
+    <w:lsdException w:name="Outline List 2" w:semiHidden="1" w:unhideWhenUsed="1"/>
+    <w:lsdException w:name="Outline List 3" w:semiHidden="1" w:unhideWhenUsed="1"/>
+    <w:lsdException w:name="Table Simple 1" w:semiHidden="1" w:unhideWhenUsed="1"/>
+    <w:lsdException w:name="Table Simple 2" w:semiHidden="1" w:unhideWhenUsed="1"/>
+    <w:lsdException w:name="Table Simple 3" w:semiHidden="1" w:unhideWhenUsed="1"/>
+    <w:lsdException w:name="Table Classic 1" w:semiHidden="1" w:unhideWhenUsed="1"/>
+    <w:lsdException w:name="Table Classic 2" w:semiHidden="1" w:unhideWhenUsed="1"/>
+    <w:lsdException w:name="Table Classic 3" w:semiHidden="1" w:unhideWhenUsed="1"/>
+    <w:lsdException w:name="Table Classic 4" w:semiHidden="1" w:unhideWhenUsed="1"/>
+    <w:lsdException w:name="Table Colorful 1" w:semiHidden="1" w:unhideWhenUsed="1"/>
+    <w:lsdException w:name="Table Colorful 2" w:semiHidden="1" w:unhideWhenUsed="1"/>
+    <w:lsdException w:name="Table Colorful 3" w:semiHidden="1" w:unhideWhenUsed="1"/>
+    <w:lsdException w:name="Table Columns 1" w:semiHidden="1" w:unhideWhenUsed="1"/>
+    <w:lsdException w:name="Table Columns 2" w:semiHidden="1" w:unhideWhenUsed="1"/>
+    <w:lsdException w:name="Table Columns 3" w:semiHidden="1" w:unhideWhenUsed="1"/>
+    <w:lsdException w:name="Table Columns 4" w:semiHidden="1" w:unhideWhenUsed="1"/>
+    <w:lsdException w:name="Table Columns 5" w:semiHidden="1" w:unhideWhenUsed="1"/>
+    <w:lsdException w:name="Table Grid 1" w:semiHidden="1" w:unhideWhenUsed="1"/>
+    <w:lsdException w:name="Table Grid 2" w:semiHidden="1" w:unhideWhenUsed="1"/>
+    <w:lsdException w:name="Table Grid 3" w:semiHidden="1" w:unhideWhenUsed="1"/>
+    <w:lsdException w:name="Table Grid 4" w:semiHidden="1" w:unhideWhenUsed="1"/>
+    <w:lsdException w:name="Table Grid 5" w:semiHidden="1" w:unhideWhenUsed="1"/>
+    <w:lsdException w:name="Table Grid 6" w:semiHidden="1" w:unhideWhenUsed="1"/>
+    <w:lsdException w:name="Table Grid 7" w:semiHidden="1" w:unhideWhenUsed="1"/>
+    <w:lsdException w:name="Table Grid 8" w:semiHidden="1" w:unhideWhenUsed="1"/>
+    <w:lsdException w:name="Table List 1" w:semiHidden="1" w:unhideWhenUsed="1"/>
+    <w:lsdException w:name="Table List 2" w:semiHidden="1" w:unhideWhenUsed="1"/>
+    <w:lsdException w:name="Table List 3" w:semiHidden="1" w:unhideWhenUsed="1"/>
+    <w:lsdException w:name="Table List 4" w:semiHidden="1" w:unhideWhenUsed="1"/>
+    <w:lsdException w:name="Table List 5" w:semiHidden="1" w:unhideWhenUsed="1"/>
+    <w:lsdException w:name="Table List 6" w:semiHidden="1" w:unhideWhenUsed="1"/>
+    <w:lsdException w:name="Table List 7" w:semiHidden="1" w:unhideWhenUsed="1"/>
+    <w:lsdException w:name="Table List 8" w:semiHidden="1" w:unhideWhenUsed="1"/>
+    <w:lsdException w:name="Table 3D effects 1" w:semiHidden="1" w:unhideWhenUsed="1"/>
+    <w:lsdException w:name="Table 3D effects 2" w:semiHidden="1" w:unhideWhenUsed="1"/>
+    <w:lsdException w:name="Table 3D effects 3" w:semiHidden="1" w:unhideWhenUsed="1"/>
+    <w:lsdException w:name="Table Contemporary" w:semiHidden="1" w:unhideWhenUsed="1"/>
+    <w:lsdException w:name="Table Elegant" w:semiHidden="1" w:unhideWhenUsed="1"/>
+    <w:lsdException w:name="Table Professional" w:semiHidden="1" w:unhideWhenUsed="1"/>
+    <w:lsdException w:name="Table Subtle 1" w:semiHidden="1" w:unhideWhenUsed="1"/>
+    <w:lsdException w:name="Table Subtle 2" w:semiHidden="1" w:unhideWhenUsed="1"/>
+    <w:lsdException w:name="Table Web 1" w:semiHidden="1" w:unhideWhenUsed="1"/>
+    <w:lsdException w:name="Table Web 2" w:semiHidden="1" w:unhideWhenUsed="1"/>
+    <w:lsdException w:name="Table Web 3" w:semiHidden="1" w:unhideWhenUsed="1"/>
+    <w:lsdException w:name="Balloon Text" w:semiHidden="1" w:unhideWhenUsed="1"/>
+    <w:lsdException w:name="Table Grid" w:uiPriority="59"/>
+    <w:lsdException w:name="Table Theme" w:semiHidden="1" w:unhideWhenUsed="1"/>
+    <w:lsdException w:name="Note Level 1" w:semiHidden="1" w:unhideWhenUsed="1"/>
+    <w:lsdException w:name="Note Level 2" w:semiHidden="1" w:unhideWhenUsed="1"/>
+    <w:lsdException w:name="Note Level 3" w:semiHidden="1" w:unhideWhenUsed="1"/>
+    <w:lsdException w:name="Note Level 4" w:semiHidden="1" w:unhideWhenUsed="1"/>
+    <w:lsdException w:name="Note Level 5" w:semiHidden="1" w:unhideWhenUsed="1"/>
+    <w:lsdException w:name="Note Level 6" w:semiHidden="1" w:unhideWhenUsed="1"/>
+    <w:lsdException w:name="Note Level 7" w:semiHidden="1" w:unhideWhenUsed="1"/>
+    <w:lsdException w:name="Note Level 8" w:semiHidden="1" w:unhideWhenUsed="1"/>
+    <w:lsdException w:name="Note Level 9" w:semiHidden="1" w:unhideWhenUsed="1"/>
+    <w:lsdException w:name="Placeholder Text" w:semiHidden="1"/>
+    <w:lsdException w:name="No Spacing" w:uiPriority="1" w:qFormat="1"/>
+    <w:lsdException w:name="Light Shading" w:uiPriority="60"/>
+    <w:lsdException w:name="Light List" w:uiPriority="61"/>
+    <w:lsdException w:name="Light Grid" w:uiPriority="62"/>
+    <w:lsdException w:name="Medium Shading 1" w:uiPriority="63"/>
+    <w:lsdException w:name="Medium Shading 2" w:uiPriority="64"/>
+    <w:lsdException w:name="Medium List 1" w:uiPriority="65"/>
+    <w:lsdException w:name="Medium List 2" w:uiPriority="66"/>
+    <w:lsdException w:name="Medium Grid 1" w:uiPriority="67"/>
+    <w:lsdException w:name="Medium Grid 2" w:uiPriority="68"/>
+    <w:lsdException w:name="Medium Grid 3" w:uiPriority="69"/>
+    <w:lsdException w:name="Dark List" w:uiPriority="70"/>
+    <w:lsdException w:name="Colorful Shading" w:uiPriority="71"/>
+    <w:lsdException w:name="Colorful List" w:uiPriority="72"/>
+    <w:lsdException w:name="Colorful Grid" w:uiPriority="73"/>
+    <w:lsdException w:name="Light Shading Accent 1" w:uiPriority="60"/>
+    <w:lsdException w:name="Light List Accent 1" w:uiPriority="61"/>
+    <w:lsdException w:name="Light Grid Accent 1" w:uiPriority="62"/>
+    <w:lsdException w:name="Medium Shading 1 Accent 1" w:uiPriority="63"/>
+    <w:lsdException w:name="Medium Shading 2 Accent 1" w:uiPriority="64"/>
+    <w:lsdException w:name="Medium List 1 Accent 1" w:uiPriority="65"/>
+    <w:lsdException w:name="Revision" w:semiHidden="1"/>
+    <w:lsdException w:name="List Paragraph" w:uiPriority="34" w:qFormat="1"/>
+    <w:lsdException w:name="Quote" w:uiPriority="29" w:qFormat="1"/>
+    <w:lsdException w:name="Intense Quote" w:uiPriority="30" w:qFormat="1"/>
+    <w:lsdException w:name="Medium List 2 Accent 1" w:uiPriority="66"/>
+    <w:lsdException w:name="Medium Grid 1 Accent 1" w:uiPriority="67"/>
+    <w:lsdException w:name="Medium Grid 2 Accent 1" w:uiPriority="68"/>
+    <w:lsdException w:name="Medium Grid 3 Accent 1" w:uiPriority="69"/>
+    <w:lsdException w:name="Dark List Accent 1" w:uiPriority="70"/>
+    <w:lsdException w:name="Colorful Shading Accent 1" w:uiPriority="71"/>
+    <w:lsdException w:name="Colorful List Accent 1" w:uiPriority="72"/>
+    <w:lsdException w:name="Colorful Grid Accent 1" w:uiPriority="73"/>
+    <w:lsdException w:name="Light Shading Accent 2" w:uiPriority="60"/>
+    <w:lsdException w:name="Light List Accent 2" w:uiPriority="61"/>
+    <w:lsdException w:name="Light Grid Accent 2" w:uiPriority="62"/>
+    <w:lsdException w:name="Medium Shading 1 Accent 2" w:uiPriority="63"/>
+    <w:lsdException w:name="Medium Shading 2 Accent 2" w:uiPriority="64"/>
+    <w:lsdException w:name="Medium List 1 Accent 2" w:uiPriority="65"/>
+    <w:lsdException w:name="Medium List 2 Accent 2" w:uiPriority="66"/>
+    <w:lsdException w:name="Medium Grid 1 Accent 2" w:uiPriority="67"/>
+    <w:lsdException w:name="Medium Grid 2 Accent 2" w:uiPriority="68"/>
+    <w:lsdException w:name="Medium Grid 3 Accent 2" w:uiPriority="69"/>
+    <w:lsdException w:name="Dark List Accent 2" w:uiPriority="70"/>
+    <w:lsdException w:name="Colorful Shading Accent 2" w:uiPriority="71"/>
+    <w:lsdException w:name="Colorful List Accent 2" w:uiPriority="72"/>
+    <w:lsdException w:name="Colorful Grid Accent 2" w:uiPriority="73"/>
+    <w:lsdException w:name="Light Shading Accent 3" w:uiPriority="60"/>
+    <w:lsdException w:name="Light List Accent 3" w:uiPriority="61"/>
+    <w:lsdException w:name="Light Grid Accent 3" w:uiPriority="62"/>
+    <w:lsdException w:name="Medium Shading 1 Accent 3" w:uiPriority="63"/>
+    <w:lsdException w:name="Medium Shading 2 Accent 3" w:uiPriority="64"/>
+    <w:lsdException w:name="Medium List 1 Accent 3" w:uiPriority="65"/>
+    <w:lsdException w:name="Medium List 2 Accent 3" w:uiPriority="66"/>
+    <w:lsdException w:name="Medium Grid 1 Accent 3" w:uiPriority="67"/>
+    <w:lsdException w:name="Medium Grid 2 Accent 3" w:uiPriority="68"/>
+    <w:lsdException w:name="Medium Grid 3 Accent 3" w:uiPriority="69"/>
+    <w:lsdException w:name="Dark List Accent 3" w:uiPriority="70"/>
+    <w:lsdException w:name="Colorful Shading Accent 3" w:uiPriority="71"/>
+    <w:lsdException w:name="Colorful List Accent 3" w:uiPriority="72"/>
+    <w:lsdException w:name="Colorful Grid Accent 3" w:uiPriority="73"/>
+    <w:lsdException w:name="Light Shading Accent 4" w:uiPriority="60"/>
+    <w:lsdException w:name="Light List Accent 4" w:uiPriority="61"/>
+    <w:lsdException w:name="Light Grid Accent 4" w:uiPriority="62"/>
+    <w:lsdException w:name="Medium Shading 1 Accent 4" w:uiPriority="63"/>
+    <w:lsdException w:name="Medium Shading 2 Accent 4" w:uiPriority="64"/>
+    <w:lsdException w:name="Medium List 1 Accent 4" w:uiPriority="65"/>
+    <w:lsdException w:name="Medium List 2 Accent 4" w:uiPriority="66"/>
+    <w:lsdException w:name="Medium Grid 1 Accent 4" w:uiPriority="67"/>
+    <w:lsdException w:name="Medium Grid 2 Accent 4" w:uiPriority="68"/>
+    <w:lsdException w:name="Medium Grid 3 Accent 4" w:uiPriority="69"/>
+    <w:lsdException w:name="Dark List Accent 4" w:uiPriority="70"/>
+    <w:lsdException w:name="Colorful Shading Accent 4" w:uiPriority="71"/>
+    <w:lsdException w:name="Colorful List Accent 4" w:uiPriority="72"/>
+    <w:lsdException w:name="Colorful Grid Accent 4" w:uiPriority="73"/>
+    <w:lsdException w:name="Light Shading Accent 5" w:uiPriority="60"/>
+    <w:lsdException w:name="Light List Accent 5" w:uiPriority="61"/>
+    <w:lsdException w:name="Light Grid Accent 5" w:uiPriority="62"/>
+    <w:lsdException w:name="Medium Shading 1 Accent 5" w:uiPriority="63"/>
+    <w:lsdException w:name="Medium Shading 2 Accent 5" w:uiPriority="64"/>
+    <w:lsdException w:name="Medium List 1 Accent 5" w:uiPriority="65"/>
+    <w:lsdException w:name="Medium List 2 Accent 5" w:uiPriority="66"/>
+    <w:lsdException w:name="Medium Grid 1 Accent 5" w:uiPriority="67"/>
+    <w:lsdException w:name="Medium Grid 2 Accent 5" w:uiPriority="68"/>
+    <w:lsdException w:name="Medium Grid 3 Accent 5" w:uiPriority="69"/>
+    <w:lsdException w:name="Dark List Accent 5" w:uiPriority="70"/>
+    <w:lsdException w:name="Colorful Shading Accent 5" w:uiPriority="71"/>
+    <w:lsdException w:name="Colorful List Accent 5" w:uiPriority="72"/>
+    <w:lsdException w:name="Colorful Grid Accent 5" w:uiPriority="73"/>
+    <w:lsdException w:name="Light Shading Accent 6" w:uiPriority="60"/>
+    <w:lsdException w:name="Light List Accent 6" w:uiPriority="61"/>
+    <w:lsdException w:name="Light Grid Accent 6" w:uiPriority="62"/>
+    <w:lsdException w:name="Medium Shading 1 Accent 6" w:uiPriority="63"/>
+    <w:lsdException w:name="Medium Shading 2 Accent 6" w:uiPriority="64"/>
+    <w:lsdException w:name="Medium List 1 Accent 6" w:uiPriority="65"/>
+    <w:lsdException w:name="Medium List 2 Accent 6" w:uiPriority="66"/>
+    <w:lsdException w:name="Medium Grid 1 Accent 6" w:uiPriority="67"/>
+    <w:lsdException w:name="Medium Grid 2 Accent 6" w:uiPriority="68"/>
+    <w:lsdException w:name="Medium Grid 3 Accent 6" w:uiPriority="69"/>
+    <w:lsdException w:name="Dark List Accent 6" w:uiPriority="70"/>
+    <w:lsdException w:name="Colorful Shading Accent 6" w:uiPriority="71"/>
+    <w:lsdException w:name="Colorful List Accent 6" w:uiPriority="72"/>
+    <w:lsdException w:name="Colorful Grid Accent 6" w:uiPriority="73"/>
+    <w:lsdException w:name="Subtle Emphasis" w:uiPriority="19" w:qFormat="1"/>
+    <w:lsdException w:name="Intense Emphasis" w:uiPriority="21" w:qFormat="1"/>
+    <w:lsdException w:name="Subtle Reference" w:uiPriority="31" w:qFormat="1"/>
+    <w:lsdException w:name="Intense Reference" w:uiPriority="32" w:qFormat="1"/>
+    <w:lsdException w:name="Book Title" w:uiPriority="33" w:qFormat="1"/>
+    <w:lsdException w:name="Bibliography" w:semiHidden="1" w:uiPriority="37" w:unhideWhenUsed="1"/>
+    <w:lsdException w:name="TOC Heading" w:semiHidden="1" w:uiPriority="39" w:unhideWhenUsed="1" w:qFormat="1"/>
+    <w:lsdException w:name="Plain Table 1" w:uiPriority="41"/>
+    <w:lsdException w:name="Plain Table 2" w:uiPriority="42"/>
+    <w:lsdException w:name="Plain Table 3" w:uiPriority="43"/>
+    <w:lsdException w:name="Plain Table 4" w:uiPriority="44"/>
+    <w:lsdException w:name="Plain Table 5" w:uiPriority="45"/>
+    <w:lsdException w:name="Grid Table Light" w:uiPriority="40"/>
+    <w:lsdException w:name="Grid Table 1 Light" w:uiPriority="46"/>
+    <w:lsdException w:name="Grid Table 2" w:uiPriority="47"/>
+    <w:lsdException w:name="Grid Table 3" w:uiPriority="48"/>
+    <w:lsdException w:name="Grid Table 4" w:uiPriority="49"/>
+    <w:lsdException w:name="Grid Table 5 Dark" w:uiPriority="50"/>
+    <w:lsdException w:name="Grid Table 6 Colorful" w:uiPriority="51"/>
+    <w:lsdException w:name="Grid Table 7 Colorful" w:uiPriority="52"/>
+    <w:lsdException w:name="Grid Table 1 Light Accent 1" w:uiPriority="46"/>
+    <w:lsdException w:name="Grid Table 2 Accent 1" w:uiPriority="47"/>
+    <w:lsdException w:name="Grid Table 3 Accent 1" w:uiPriority="48"/>
+    <w:lsdException w:name="Grid Table 4 Accent 1" w:uiPriority="49"/>
+    <w:lsdException w:name="Grid Table 5 Dark Accent 1" w:uiPriority="50"/>
+    <w:lsdException w:name="Grid Table 6 Colorful Accent 1" w:uiPriority="51"/>
+    <w:lsdException w:name="Grid Table 7 Colorful Accent 1" w:uiPriority="52"/>
+    <w:lsdException w:name="Grid Table 1 Light Accent 2" w:uiPriority="46"/>
+    <w:lsdException w:name="Grid Table 2 Accent 2" w:uiPriority="47"/>
+    <w:lsdException w:name="Grid Table 3 Accent 2" w:uiPriority="48"/>
+    <w:lsdException w:name="Grid Table 4 Accent 2" w:uiPriority="49"/>
+    <w:lsdException w:name="Grid Table 5 Dark Accent 2" w:uiPriority="50"/>
+    <w:lsdException w:name="Grid Table 6 Colorful Accent 2" w:uiPriority="51"/>
+    <w:lsdException w:name="Grid Table 7 Colorful Accent 2" w:uiPriority="52"/>
+    <w:lsdException w:name="Grid Table 1 Light Accent 3" w:uiPriority="46"/>
+    <w:lsdException w:name="Grid Table 2 Accent 3" w:uiPriority="47"/>
+    <w:lsdException w:name="Grid Table 3 Accent 3" w:uiPriority="48"/>
+    <w:lsdException w:name="Grid Table 4 Accent 3" w:uiPriority="49"/>
+    <w:lsdException w:name="Grid Table 5 Dark Accent 3" w:uiPriority="50"/>
+    <w:lsdException w:name="Grid Table 6 Colorful Accent 3" w:uiPriority="51"/>
+    <w:lsdException w:name="Grid Table 7 Colorful Accent 3" w:uiPriority="52"/>
+    <w:lsdException w:name="Grid Table 1 Light Accent 4" w:uiPriority="46"/>
+    <w:lsdException w:name="Grid Table 2 Accent 4" w:uiPriority="47"/>
+    <w:lsdException w:name="Grid Table 3 Accent 4" w:uiPriority="48"/>
+    <w:lsdException w:name="Grid Table 4 Accent 4" w:uiPriority="49"/>
+    <w:lsdException w:name="Grid Table 5 Dark Accent 4" w:uiPriority="50"/>
+    <w:lsdException w:name="Grid Table 6 Colorful Accent 4" w:uiPriority="51"/>
+    <w:lsdException w:name="Grid Table 7 Colorful Accent 4" w:uiPriority="52"/>
+    <w:lsdException w:name="Grid Table 1 Light Accent 5" w:uiPriority="46"/>
+    <w:lsdException w:name="Grid Table 2 Accent 5" w:uiPriority="47"/>
+    <w:lsdException w:name="Grid Table 3 Accent 5" w:uiPriority="48"/>
+    <w:lsdException w:name="Grid Table 4 Accent 5" w:uiPriority="49"/>
+    <w:lsdException w:name="Grid Table 5 Dark Accent 5" w:uiPriority="50"/>
+    <w:lsdException w:name="Grid Table 6 Colorful Accent 5" w:uiPriority="51"/>
+    <w:lsdException w:name="Grid Table 7 Colorful Accent 5" w:uiPriority="52"/>
+    <w:lsdException w:name="Grid Table 1 Light Accent 6" w:uiPriority="46"/>
+    <w:lsdException w:name="Grid Table 2 Accent 6" w:uiPriority="47"/>
+    <w:lsdException w:name="Grid Table 3 Accent 6" w:uiPriority="48"/>
+    <w:lsdException w:name="Grid Table 4 Accent 6" w:uiPriority="49"/>
+    <w:lsdException w:name="Grid Table 5 Dark Accent 6" w:uiPriority="50"/>
+    <w:lsdException w:name="Grid Table 6 Colorful Accent 6" w:uiPriority="51"/>
+    <w:lsdException w:name="Grid Table 7 Colorful Accent 6" w:uiPriority="52"/>
+    <w:lsdException w:name="List Table 1 Light" w:uiPriority="46"/>
+    <w:lsdException w:name="List Table 2" w:uiPriority="47"/>
+    <w:lsdException w:name="List Table 3" w:uiPriority="48"/>
+    <w:lsdException w:name="List Table 4" w:uiPriority="49"/>
+    <w:lsdException w:name="List Table 5 Dark" w:uiPriority="50"/>
+    <w:lsdException w:name="List Table 6 Colorful" w:uiPriority="51"/>
+    <w:lsdException w:name="List Table 7 Colorful" w:uiPriority="52"/>
+    <w:lsdException w:name="List Table 1 Light Accent 1" w:uiPriority="46"/>
+    <w:lsdException w:name="List Table 2 Accent 1" w:uiPriority="47"/>
+    <w:lsdException w:name="List Table 3 Accent 1" w:uiPriority="48"/>
+    <w:lsdException w:name="List Table 4 Accent 1" w:uiPriority="49"/>
+    <w:lsdException w:name="List Table 5 Dark Accent 1" w:uiPriority="50"/>
+    <w:lsdException w:name="List Table 6 Colorful Accent 1" w:uiPriority="51"/>
+    <w:lsdException w:name="List Table 7 Colorful Accent 1" w:uiPriority="52"/>
+    <w:lsdException w:name="List Table 1 Light Accent 2" w:uiPriority="46"/>
+    <w:lsdException w:name="List Table 2 Accent 2" w:uiPriority="47"/>
+    <w:lsdException w:name="List Table 3 Accent 2" w:uiPriority="48"/>
+    <w:lsdException w:name="List Table 4 Accent 2" w:uiPriority="49"/>
+    <w:lsdException w:name="List Table 5 Dark Accent 2" w:uiPriority="50"/>
+    <w:lsdException w:name="List Table 6 Colorful Accent 2" w:uiPriority="51"/>
+    <w:lsdException w:name="List Table 7 Colorful Accent 2" w:uiPriority="52"/>
+    <w:lsdException w:name="List Table 1 Light Accent 3" w:uiPriority="46"/>
+    <w:lsdException w:name="List Table 2 Accent 3" w:uiPriority="47"/>
+    <w:lsdException w:name="List Table 3 Accent 3" w:uiPriority="48"/>
+    <w:lsdException w:name="List Table 4 Accent 3" w:uiPriority="49"/>
+    <w:lsdException w:name="List Table 5 Dark Accent 3" w:uiPriority="50"/>
+    <w:lsdException w:name="List Table 6 Colorful Accent 3" w:uiPriority="51"/>
+    <w:lsdException w:name="List Table 7 Colorful Accent 3" w:uiPriority="52"/>
+    <w:lsdException w:name="List Table 1 Light Accent 4" w:uiPriority="46"/>
+    <w:lsdException w:name="List Table 2 Accent 4" w:uiPriority="47"/>
+    <w:lsdException w:name="List Table 3 Accent 4" w:uiPriority="48"/>
+    <w:lsdException w:name="List Table 4 Accent 4" w:uiPriority="49"/>
+    <w:lsdException w:name="List Table 5 Dark Accent 4" w:uiPriority="50"/>
+    <w:lsdException w:name="List Table 6 Colorful Accent 4" w:uiPriority="51"/>
+    <w:lsdException w:name="List Table 7 Colorful Accent 4" w:uiPriority="52"/>
+    <w:lsdException w:name="List Table 1 Light Accent 5" w:uiPriority="46"/>
+    <w:lsdException w:name="List Table 2 Accent 5" w:uiPriority="47"/>
+    <w:lsdException w:name="List Table 3 Accent 5" w:uiPriority="48"/>
+    <w:lsdException w:name="List Table 4 Accent 5" w:uiPriority="49"/>
+    <w:lsdException w:name="List Table 5 Dark Accent 5" w:uiPriority="50"/>
+    <w:lsdException w:name="List Table 6 Colorful Accent 5" w:uiPriority="51"/>
+    <w:lsdException w:name="List Table 7 Colorful Accent 5" w:uiPriority="52"/>
+    <w:lsdException w:name="List Table 1 Light Accent 6" w:uiPriority="46"/>
+    <w:lsdException w:name="List Table 2 Accent 6" w:uiPriority="47"/>
+    <w:lsdException w:name="List Table 3 Accent 6" w:uiPriority="48"/>
+    <w:lsdException w:name="List Table 4 Accent 6" w:uiPriority="49"/>
+    <w:lsdException w:name="List Table 5 Dark Accent 6" w:uiPriority="50"/>
+    <w:lsdException w:name="List Table 6 Colorful Accent 6" w:uiPriority="51"/>
+    <w:lsdException w:name="List Table 7 Colorful Accent 6" w:uiPriority="52"/>
   </w:latentStyles>
   <w:style w:type="paragraph" w:default="1" w:styleId="Normal">
     <w:name w:val="Normal"/>
@@ -1108,6 +1288,28 @@
       <w:szCs w:val="28"/>
     </w:rPr>
   </w:style>
+  <w:style w:type="paragraph" w:styleId="Heading2">
+    <w:name w:val="heading 2"/>
+    <w:basedOn w:val="Normal"/>
+    <w:next w:val="Normal"/>
+    <w:link w:val="Heading2Char"/>
+    <w:uiPriority w:val="9"/>
+    <w:unhideWhenUsed/>
+    <w:qFormat/>
+    <w:rsid w:val="009C4F4B"/>
+    <w:pPr>
+      <w:keepNext/>
+      <w:keepLines/>
+      <w:spacing w:before="40" w:after="0"/>
+      <w:outlineLvl w:val="1"/>
+    </w:pPr>
+    <w:rPr>
+      <w:rFonts w:asciiTheme="majorHAnsi" w:eastAsiaTheme="majorEastAsia" w:hAnsiTheme="majorHAnsi" w:cstheme="majorBidi"/>
+      <w:color w:val="365F91" w:themeColor="accent1" w:themeShade="BF"/>
+      <w:sz w:val="26"/>
+      <w:szCs w:val="26"/>
+    </w:rPr>
+  </w:style>
   <w:style w:type="character" w:default="1" w:styleId="DefaultParagraphFont">
     <w:name w:val="Default Paragraph Font"/>
     <w:uiPriority w:val="1"/>
@@ -1119,7 +1321,6 @@
     <w:uiPriority w:val="99"/>
     <w:semiHidden/>
     <w:unhideWhenUsed/>
-    <w:qFormat/>
     <w:tblPr>
       <w:tblInd w:w="0" w:type="dxa"/>
       <w:tblCellMar>
@@ -1171,7 +1372,6 @@
     <w:basedOn w:val="Normal"/>
     <w:link w:val="FootnoteTextChar"/>
     <w:uiPriority w:val="99"/>
-    <w:semiHidden/>
     <w:unhideWhenUsed/>
     <w:rsid w:val="00EA5861"/>
     <w:pPr>
@@ -1187,7 +1387,6 @@
     <w:basedOn w:val="DefaultParagraphFont"/>
     <w:link w:val="FootnoteText"/>
     <w:uiPriority w:val="99"/>
-    <w:semiHidden/>
     <w:rsid w:val="00EA5861"/>
     <w:rPr>
       <w:sz w:val="20"/>
@@ -1239,6 +1438,19 @@
       <w:ind w:left="720"/>
       <w:contextualSpacing/>
     </w:pPr>
+  </w:style>
+  <w:style w:type="character" w:customStyle="1" w:styleId="Heading2Char">
+    <w:name w:val="Heading 2 Char"/>
+    <w:basedOn w:val="DefaultParagraphFont"/>
+    <w:link w:val="Heading2"/>
+    <w:uiPriority w:val="9"/>
+    <w:rsid w:val="009C4F4B"/>
+    <w:rPr>
+      <w:rFonts w:asciiTheme="majorHAnsi" w:eastAsiaTheme="majorEastAsia" w:hAnsiTheme="majorHAnsi" w:cstheme="majorBidi"/>
+      <w:color w:val="365F91" w:themeColor="accent1" w:themeShade="BF"/>
+      <w:sz w:val="26"/>
+      <w:szCs w:val="26"/>
+    </w:rPr>
   </w:style>
 </w:styles>
 </file>
@@ -1532,7 +1744,6 @@
     <b:Tag>htt</b:Tag>
     <b:SourceType>InternetSite</b:SourceType>
     <b:Guid>{B4009EAB-2106-4ED5-AC7D-A1D042E958E1}</b:Guid>
-    <b:LCID>0</b:LCID>
     <b:URL>http://semestre-7.googlecode.com/git/SI/doc/SI_1112i_LI51N-MI1N_Serie2.2005.pdf</b:URL>
     <b:RefOrder>1</b:RefOrder>
   </b:Source>
@@ -1540,7 +1751,7 @@
 </file>
 
 <file path=customXml/itemProps1.xml><?xml version="1.0" encoding="utf-8"?>
-<ds:datastoreItem xmlns:ds="http://schemas.openxmlformats.org/officeDocument/2006/customXml" ds:itemID="{CFC08E87-138A-45DA-9901-ED792B5CED4A}">
+<ds:datastoreItem xmlns:ds="http://schemas.openxmlformats.org/officeDocument/2006/customXml" ds:itemID="{18FB6D25-B2A3-4C49-BE8B-A059C8B319DB}">
   <ds:schemaRefs>
     <ds:schemaRef ds:uri="http://schemas.openxmlformats.org/officeDocument/2006/bibliography"/>
   </ds:schemaRefs>

</xml_diff>